<commit_message>
update SRS & SDD
</commit_message>
<xml_diff>
--- a/SRS&SDD/SDD_application_management_inventory.docx
+++ b/SRS&SDD/SDD_application_management_inventory.docx
@@ -484,7 +484,6 @@
           <w:docPartUnique/>
         </w:docPartObj>
       </w:sdtPr>
-      <w:sdtEndPr/>
       <w:sdtContent>
         <w:p>
           <w:pPr>
@@ -2208,9 +2207,12 @@
       </w:r>
       <w:proofErr w:type="spellStart"/>
       <w:r>
-        <w:t>organisasi.</w:t>
-      </w:r>
-      <w:proofErr w:type="spellEnd"/>
+        <w:t>organisasi</w:t>
+      </w:r>
+      <w:proofErr w:type="spellEnd"/>
+      <w:r>
+        <w:t>.</w:t>
+      </w:r>
     </w:p>
     <w:p>
       <w:pPr>
@@ -2353,10 +2355,7 @@
     </w:p>
     <w:p>
       <w:r>
-        <w:t>&lt;</w:t>
-      </w:r>
-      <w:r>
-        <w:t>&lt;</w:t>
+        <w:t>&lt;&lt;</w:t>
       </w:r>
       <w:proofErr w:type="spellStart"/>
       <w:r>
@@ -2796,65 +2795,1373 @@
       </w:r>
     </w:p>
     <w:p>
-      <w:r>
-        <w:t>&lt;&lt;</w:t>
-      </w:r>
-      <w:proofErr w:type="spellStart"/>
-      <w:r>
-        <w:t>Jelaskan</w:t>
-      </w:r>
-      <w:proofErr w:type="spellEnd"/>
-      <w:r>
-        <w:t xml:space="preserve"> </w:t>
-      </w:r>
-      <w:proofErr w:type="spellStart"/>
-      <w:r>
-        <w:t>kebutuhan</w:t>
-      </w:r>
-      <w:proofErr w:type="spellEnd"/>
-      <w:r>
-        <w:t xml:space="preserve"> </w:t>
-      </w:r>
-      <w:proofErr w:type="spellStart"/>
-      <w:r>
-        <w:t>fungsionalitas</w:t>
-      </w:r>
-      <w:proofErr w:type="spellEnd"/>
-      <w:r>
-        <w:t xml:space="preserve"> PL yang </w:t>
-      </w:r>
-      <w:proofErr w:type="spellStart"/>
-      <w:r>
-        <w:t>telah</w:t>
-      </w:r>
-      <w:proofErr w:type="spellEnd"/>
-      <w:r>
-        <w:t xml:space="preserve"> </w:t>
-      </w:r>
-      <w:proofErr w:type="spellStart"/>
-      <w:r>
-        <w:t>dijelaskan</w:t>
-      </w:r>
-      <w:proofErr w:type="spellEnd"/>
-      <w:r>
-        <w:t xml:space="preserve"> </w:t>
-      </w:r>
-      <w:proofErr w:type="spellStart"/>
-      <w:r>
+      <w:pPr>
+        <w:rPr>
+          <w:b/>
+          <w:bCs/>
+          <w:lang w:val="en-ID"/>
+        </w:rPr>
+      </w:pPr>
+      <w:proofErr w:type="spellStart"/>
+      <w:r>
+        <w:rPr>
+          <w:b/>
+          <w:bCs/>
+          <w:lang w:val="en-ID"/>
+        </w:rPr>
+        <w:t>Deskripsi</w:t>
+      </w:r>
+      <w:proofErr w:type="spellEnd"/>
+      <w:r>
+        <w:rPr>
+          <w:b/>
+          <w:bCs/>
+          <w:lang w:val="en-ID"/>
+        </w:rPr>
+        <w:t xml:space="preserve"> Use Case </w:t>
+      </w:r>
+      <w:proofErr w:type="spellStart"/>
+      <w:r>
+        <w:rPr>
+          <w:b/>
+          <w:bCs/>
+          <w:lang w:val="en-ID"/>
+        </w:rPr>
+        <w:t>Skenario</w:t>
+      </w:r>
+      <w:proofErr w:type="spellEnd"/>
+      <w:r>
+        <w:rPr>
+          <w:b/>
+          <w:bCs/>
+          <w:lang w:val="en-ID"/>
+        </w:rPr>
+        <w:t xml:space="preserve">: </w:t>
+      </w:r>
+      <w:proofErr w:type="spellStart"/>
+      <w:r>
+        <w:rPr>
+          <w:b/>
+          <w:bCs/>
+          <w:lang w:val="en-ID"/>
+        </w:rPr>
+        <w:t>Melakukan</w:t>
+      </w:r>
+      <w:proofErr w:type="spellEnd"/>
+      <w:r>
+        <w:rPr>
+          <w:b/>
+          <w:bCs/>
+          <w:lang w:val="en-ID"/>
+        </w:rPr>
+        <w:t xml:space="preserve"> </w:t>
+      </w:r>
+      <w:proofErr w:type="spellStart"/>
+      <w:r>
+        <w:rPr>
+          <w:b/>
+          <w:bCs/>
+          <w:lang w:val="en-ID"/>
+        </w:rPr>
+        <w:t>Peminjaman</w:t>
+      </w:r>
+      <w:proofErr w:type="spellEnd"/>
+      <w:r>
+        <w:rPr>
+          <w:b/>
+          <w:bCs/>
+          <w:lang w:val="en-ID"/>
+        </w:rPr>
+        <w:t xml:space="preserve"> Barang</w:t>
+      </w:r>
+    </w:p>
+    <w:p>
+      <w:pPr>
+        <w:numPr>
+          <w:ilvl w:val="0"/>
+          <w:numId w:val="5"/>
+        </w:numPr>
+        <w:rPr>
+          <w:lang w:val="en-ID"/>
+        </w:rPr>
+      </w:pPr>
+      <w:r>
+        <w:rPr>
+          <w:b/>
+          <w:bCs/>
+          <w:lang w:val="en-ID"/>
+        </w:rPr>
+        <w:t>Aktor Utama:</w:t>
+      </w:r>
+      <w:r>
+        <w:rPr>
+          <w:lang w:val="en-ID"/>
+        </w:rPr>
+        <w:t xml:space="preserve"> </w:t>
+      </w:r>
+      <w:proofErr w:type="spellStart"/>
+      <w:r>
+        <w:rPr>
+          <w:lang w:val="en-ID"/>
+        </w:rPr>
+        <w:t>Peminjam</w:t>
+      </w:r>
+      <w:proofErr w:type="spellEnd"/>
+    </w:p>
+    <w:p>
+      <w:pPr>
+        <w:numPr>
+          <w:ilvl w:val="0"/>
+          <w:numId w:val="5"/>
+        </w:numPr>
+        <w:rPr>
+          <w:lang w:val="fi-FI"/>
+        </w:rPr>
+      </w:pPr>
+      <w:r>
+        <w:rPr>
+          <w:b/>
+          <w:bCs/>
+          <w:lang w:val="fi-FI"/>
+        </w:rPr>
+        <w:t>Tujuan:</w:t>
+      </w:r>
+      <w:r>
+        <w:rPr>
+          <w:lang w:val="fi-FI"/>
+        </w:rPr>
+        <w:t xml:space="preserve"> Peminjam dapat melakukan permohonan peminjaman barang yang tersedia di sistem.</w:t>
+      </w:r>
+    </w:p>
+    <w:p>
+      <w:pPr>
+        <w:numPr>
+          <w:ilvl w:val="0"/>
+          <w:numId w:val="5"/>
+        </w:numPr>
+        <w:rPr>
+          <w:lang w:val="en-ID"/>
+        </w:rPr>
+      </w:pPr>
+      <w:r>
+        <w:rPr>
+          <w:b/>
+          <w:bCs/>
+          <w:lang w:val="en-ID"/>
+        </w:rPr>
+        <w:t xml:space="preserve">Aktor </w:t>
+      </w:r>
+      <w:proofErr w:type="spellStart"/>
+      <w:r>
+        <w:rPr>
+          <w:b/>
+          <w:bCs/>
+          <w:lang w:val="en-ID"/>
+        </w:rPr>
+        <w:t>Pendukung</w:t>
+      </w:r>
+      <w:proofErr w:type="spellEnd"/>
+      <w:r>
+        <w:rPr>
+          <w:b/>
+          <w:bCs/>
+          <w:lang w:val="en-ID"/>
+        </w:rPr>
+        <w:t>:</w:t>
+      </w:r>
+      <w:r>
+        <w:rPr>
+          <w:lang w:val="en-ID"/>
+        </w:rPr>
+        <w:t xml:space="preserve"> Admin</w:t>
+      </w:r>
+    </w:p>
+    <w:p>
+      <w:pPr>
+        <w:numPr>
+          <w:ilvl w:val="0"/>
+          <w:numId w:val="5"/>
+        </w:numPr>
+        <w:rPr>
+          <w:lang w:val="en-ID"/>
+        </w:rPr>
+      </w:pPr>
+      <w:proofErr w:type="spellStart"/>
+      <w:r>
+        <w:rPr>
+          <w:b/>
+          <w:bCs/>
+          <w:lang w:val="en-ID"/>
+        </w:rPr>
+        <w:t>Kondisi</w:t>
+      </w:r>
+      <w:proofErr w:type="spellEnd"/>
+      <w:r>
+        <w:rPr>
+          <w:b/>
+          <w:bCs/>
+          <w:lang w:val="en-ID"/>
+        </w:rPr>
+        <w:t xml:space="preserve"> Sebelum:</w:t>
+      </w:r>
+      <w:r>
+        <w:rPr>
+          <w:lang w:val="en-ID"/>
+        </w:rPr>
+        <w:t xml:space="preserve"> </w:t>
+      </w:r>
+      <w:proofErr w:type="spellStart"/>
+      <w:r>
+        <w:rPr>
+          <w:lang w:val="en-ID"/>
+        </w:rPr>
+        <w:t>Peminjam</w:t>
+      </w:r>
+      <w:proofErr w:type="spellEnd"/>
+      <w:r>
+        <w:rPr>
+          <w:lang w:val="en-ID"/>
+        </w:rPr>
+        <w:t xml:space="preserve"> </w:t>
+      </w:r>
+      <w:proofErr w:type="spellStart"/>
+      <w:r>
+        <w:rPr>
+          <w:lang w:val="en-ID"/>
+        </w:rPr>
+        <w:t>sudah</w:t>
+      </w:r>
+      <w:proofErr w:type="spellEnd"/>
+      <w:r>
+        <w:rPr>
+          <w:lang w:val="en-ID"/>
+        </w:rPr>
+        <w:t xml:space="preserve"> </w:t>
+      </w:r>
+      <w:proofErr w:type="spellStart"/>
+      <w:r>
+        <w:rPr>
+          <w:lang w:val="en-ID"/>
+        </w:rPr>
+        <w:t>terdaftar</w:t>
+      </w:r>
+      <w:proofErr w:type="spellEnd"/>
+      <w:r>
+        <w:rPr>
+          <w:lang w:val="en-ID"/>
+        </w:rPr>
+        <w:t xml:space="preserve"> </w:t>
+      </w:r>
+      <w:proofErr w:type="spellStart"/>
+      <w:r>
+        <w:rPr>
+          <w:lang w:val="en-ID"/>
+        </w:rPr>
         <w:t>dalam</w:t>
       </w:r>
       <w:proofErr w:type="spellEnd"/>
       <w:r>
-        <w:t xml:space="preserve"> use case diagram </w:t>
-      </w:r>
-      <w:proofErr w:type="spellStart"/>
-      <w:r>
-        <w:t>dalam</w:t>
-      </w:r>
-      <w:proofErr w:type="spellEnd"/>
-      <w:r>
-        <w:t xml:space="preserve"> scenario use case.&gt;&gt;</w:t>
-      </w:r>
+        <w:rPr>
+          <w:lang w:val="en-ID"/>
+        </w:rPr>
+        <w:t xml:space="preserve"> </w:t>
+      </w:r>
+      <w:proofErr w:type="spellStart"/>
+      <w:r>
+        <w:rPr>
+          <w:lang w:val="en-ID"/>
+        </w:rPr>
+        <w:t>sistem</w:t>
+      </w:r>
+      <w:proofErr w:type="spellEnd"/>
+      <w:r>
+        <w:rPr>
+          <w:lang w:val="en-ID"/>
+        </w:rPr>
+        <w:t xml:space="preserve"> (</w:t>
+      </w:r>
+      <w:proofErr w:type="spellStart"/>
+      <w:r>
+        <w:rPr>
+          <w:lang w:val="en-ID"/>
+        </w:rPr>
+        <w:t>memiliki</w:t>
+      </w:r>
+      <w:proofErr w:type="spellEnd"/>
+      <w:r>
+        <w:rPr>
+          <w:lang w:val="en-ID"/>
+        </w:rPr>
+        <w:t xml:space="preserve"> </w:t>
+      </w:r>
+      <w:proofErr w:type="spellStart"/>
+      <w:r>
+        <w:rPr>
+          <w:lang w:val="en-ID"/>
+        </w:rPr>
+        <w:t>peminjam_id</w:t>
+      </w:r>
+      <w:proofErr w:type="spellEnd"/>
+      <w:r>
+        <w:rPr>
+          <w:lang w:val="en-ID"/>
+        </w:rPr>
+        <w:t xml:space="preserve">) dan </w:t>
+      </w:r>
+      <w:proofErr w:type="spellStart"/>
+      <w:r>
+        <w:rPr>
+          <w:lang w:val="en-ID"/>
+        </w:rPr>
+        <w:t>barang</w:t>
+      </w:r>
+      <w:proofErr w:type="spellEnd"/>
+      <w:r>
+        <w:rPr>
+          <w:lang w:val="en-ID"/>
+        </w:rPr>
+        <w:t xml:space="preserve"> </w:t>
+      </w:r>
+      <w:proofErr w:type="spellStart"/>
+      <w:r>
+        <w:rPr>
+          <w:lang w:val="en-ID"/>
+        </w:rPr>
+        <w:t>tersedia</w:t>
+      </w:r>
+      <w:proofErr w:type="spellEnd"/>
+      <w:r>
+        <w:rPr>
+          <w:lang w:val="en-ID"/>
+        </w:rPr>
+        <w:t xml:space="preserve"> </w:t>
+      </w:r>
+      <w:proofErr w:type="spellStart"/>
+      <w:r>
+        <w:rPr>
+          <w:lang w:val="en-ID"/>
+        </w:rPr>
+        <w:t>untuk</w:t>
+      </w:r>
+      <w:proofErr w:type="spellEnd"/>
+      <w:r>
+        <w:rPr>
+          <w:lang w:val="en-ID"/>
+        </w:rPr>
+        <w:t xml:space="preserve"> </w:t>
+      </w:r>
+      <w:proofErr w:type="spellStart"/>
+      <w:r>
+        <w:rPr>
+          <w:lang w:val="en-ID"/>
+        </w:rPr>
+        <w:t>dipinjam</w:t>
+      </w:r>
+      <w:proofErr w:type="spellEnd"/>
+      <w:r>
+        <w:rPr>
+          <w:lang w:val="en-ID"/>
+        </w:rPr>
+        <w:t>.</w:t>
+      </w:r>
+    </w:p>
+    <w:p>
+      <w:pPr>
+        <w:numPr>
+          <w:ilvl w:val="0"/>
+          <w:numId w:val="5"/>
+        </w:numPr>
+        <w:rPr>
+          <w:lang w:val="en-ID"/>
+        </w:rPr>
+      </w:pPr>
+      <w:proofErr w:type="spellStart"/>
+      <w:r>
+        <w:rPr>
+          <w:b/>
+          <w:bCs/>
+          <w:lang w:val="en-ID"/>
+        </w:rPr>
+        <w:t>Kondisi</w:t>
+      </w:r>
+      <w:proofErr w:type="spellEnd"/>
+      <w:r>
+        <w:rPr>
+          <w:b/>
+          <w:bCs/>
+          <w:lang w:val="en-ID"/>
+        </w:rPr>
+        <w:t xml:space="preserve"> Sesudah:</w:t>
+      </w:r>
+      <w:r>
+        <w:rPr>
+          <w:lang w:val="en-ID"/>
+        </w:rPr>
+        <w:t xml:space="preserve"> Data </w:t>
+      </w:r>
+      <w:proofErr w:type="spellStart"/>
+      <w:r>
+        <w:rPr>
+          <w:lang w:val="en-ID"/>
+        </w:rPr>
+        <w:t>peminjaman</w:t>
+      </w:r>
+      <w:proofErr w:type="spellEnd"/>
+      <w:r>
+        <w:rPr>
+          <w:lang w:val="en-ID"/>
+        </w:rPr>
+        <w:t xml:space="preserve"> </w:t>
+      </w:r>
+      <w:proofErr w:type="spellStart"/>
+      <w:r>
+        <w:rPr>
+          <w:lang w:val="en-ID"/>
+        </w:rPr>
+        <w:t>tersimpan</w:t>
+      </w:r>
+      <w:proofErr w:type="spellEnd"/>
+      <w:r>
+        <w:rPr>
+          <w:lang w:val="en-ID"/>
+        </w:rPr>
+        <w:t xml:space="preserve"> di </w:t>
+      </w:r>
+      <w:proofErr w:type="spellStart"/>
+      <w:r>
+        <w:rPr>
+          <w:lang w:val="en-ID"/>
+        </w:rPr>
+        <w:t>sistem</w:t>
+      </w:r>
+      <w:proofErr w:type="spellEnd"/>
+      <w:r>
+        <w:rPr>
+          <w:lang w:val="en-ID"/>
+        </w:rPr>
+        <w:t xml:space="preserve"> </w:t>
+      </w:r>
+      <w:proofErr w:type="spellStart"/>
+      <w:r>
+        <w:rPr>
+          <w:lang w:val="en-ID"/>
+        </w:rPr>
+        <w:t>dengan</w:t>
+      </w:r>
+      <w:proofErr w:type="spellEnd"/>
+      <w:r>
+        <w:rPr>
+          <w:lang w:val="en-ID"/>
+        </w:rPr>
+        <w:t xml:space="preserve"> detail </w:t>
+      </w:r>
+      <w:proofErr w:type="spellStart"/>
+      <w:r>
+        <w:rPr>
+          <w:lang w:val="en-ID"/>
+        </w:rPr>
+        <w:t>tanggal</w:t>
+      </w:r>
+      <w:proofErr w:type="spellEnd"/>
+      <w:r>
+        <w:rPr>
+          <w:lang w:val="en-ID"/>
+        </w:rPr>
+        <w:t xml:space="preserve"> </w:t>
+      </w:r>
+      <w:proofErr w:type="spellStart"/>
+      <w:r>
+        <w:rPr>
+          <w:lang w:val="en-ID"/>
+        </w:rPr>
+        <w:t>pinjam</w:t>
+      </w:r>
+      <w:proofErr w:type="spellEnd"/>
+      <w:r>
+        <w:rPr>
+          <w:lang w:val="en-ID"/>
+        </w:rPr>
+        <w:t xml:space="preserve"> dan</w:t>
+      </w:r>
+    </w:p>
+    <w:tbl>
+      <w:tblPr>
+        <w:tblStyle w:val="TableGrid"/>
+        <w:tblW w:w="0" w:type="auto"/>
+        <w:tblLook w:val="04A0" w:firstRow="1" w:lastRow="0" w:firstColumn="1" w:lastColumn="0" w:noHBand="0" w:noVBand="1"/>
+      </w:tblPr>
+      <w:tblGrid>
+        <w:gridCol w:w="2783"/>
+        <w:gridCol w:w="3093"/>
+        <w:gridCol w:w="3474"/>
+      </w:tblGrid>
+      <w:tr>
+        <w:tc>
+          <w:tcPr>
+            <w:tcW w:w="0" w:type="auto"/>
+            <w:hideMark/>
+          </w:tcPr>
+          <w:p>
+            <w:pPr>
+              <w:spacing w:after="160" w:line="259" w:lineRule="auto"/>
+              <w:rPr>
+                <w:lang w:val="en-ID"/>
+              </w:rPr>
+            </w:pPr>
+            <w:proofErr w:type="spellStart"/>
+            <w:r>
+              <w:rPr>
+                <w:b/>
+                <w:bCs/>
+                <w:lang w:val="en-ID"/>
+              </w:rPr>
+              <w:t>Peminjam</w:t>
+            </w:r>
+            <w:proofErr w:type="spellEnd"/>
+          </w:p>
+        </w:tc>
+        <w:tc>
+          <w:tcPr>
+            <w:tcW w:w="0" w:type="auto"/>
+            <w:hideMark/>
+          </w:tcPr>
+          <w:p>
+            <w:pPr>
+              <w:spacing w:after="160" w:line="259" w:lineRule="auto"/>
+              <w:rPr>
+                <w:lang w:val="en-ID"/>
+              </w:rPr>
+            </w:pPr>
+            <w:r>
+              <w:rPr>
+                <w:b/>
+                <w:bCs/>
+                <w:lang w:val="en-ID"/>
+              </w:rPr>
+              <w:t>Admin</w:t>
+            </w:r>
+          </w:p>
+        </w:tc>
+        <w:tc>
+          <w:tcPr>
+            <w:tcW w:w="0" w:type="auto"/>
+            <w:hideMark/>
+          </w:tcPr>
+          <w:p>
+            <w:pPr>
+              <w:spacing w:after="160" w:line="259" w:lineRule="auto"/>
+              <w:rPr>
+                <w:lang w:val="en-ID"/>
+              </w:rPr>
+            </w:pPr>
+            <w:proofErr w:type="spellStart"/>
+            <w:r>
+              <w:rPr>
+                <w:b/>
+                <w:bCs/>
+                <w:lang w:val="en-ID"/>
+              </w:rPr>
+              <w:t>Sistem</w:t>
+            </w:r>
+            <w:proofErr w:type="spellEnd"/>
+          </w:p>
+        </w:tc>
+      </w:tr>
+      <w:tr>
+        <w:tc>
+          <w:tcPr>
+            <w:tcW w:w="0" w:type="auto"/>
+            <w:hideMark/>
+          </w:tcPr>
+          <w:p>
+            <w:pPr>
+              <w:spacing w:after="160" w:line="259" w:lineRule="auto"/>
+              <w:rPr>
+                <w:lang w:val="en-ID"/>
+              </w:rPr>
+            </w:pPr>
+            <w:r>
+              <w:rPr>
+                <w:lang w:val="en-ID"/>
+              </w:rPr>
+              <w:t xml:space="preserve">1. </w:t>
+            </w:r>
+            <w:proofErr w:type="spellStart"/>
+            <w:r>
+              <w:rPr>
+                <w:lang w:val="en-ID"/>
+              </w:rPr>
+              <w:t>Membuka</w:t>
+            </w:r>
+            <w:proofErr w:type="spellEnd"/>
+            <w:r>
+              <w:rPr>
+                <w:lang w:val="en-ID"/>
+              </w:rPr>
+              <w:t xml:space="preserve"> menu </w:t>
+            </w:r>
+            <w:proofErr w:type="spellStart"/>
+            <w:r>
+              <w:rPr>
+                <w:lang w:val="en-ID"/>
+              </w:rPr>
+              <w:t>peminjaman</w:t>
+            </w:r>
+            <w:proofErr w:type="spellEnd"/>
+            <w:r>
+              <w:rPr>
+                <w:lang w:val="en-ID"/>
+              </w:rPr>
+              <w:t xml:space="preserve"> </w:t>
+            </w:r>
+            <w:proofErr w:type="spellStart"/>
+            <w:r>
+              <w:rPr>
+                <w:lang w:val="en-ID"/>
+              </w:rPr>
+              <w:t>barang</w:t>
+            </w:r>
+            <w:proofErr w:type="spellEnd"/>
+          </w:p>
+        </w:tc>
+        <w:tc>
+          <w:tcPr>
+            <w:tcW w:w="0" w:type="auto"/>
+            <w:hideMark/>
+          </w:tcPr>
+          <w:p>
+            <w:pPr>
+              <w:spacing w:after="160" w:line="259" w:lineRule="auto"/>
+              <w:rPr>
+                <w:lang w:val="en-ID"/>
+              </w:rPr>
+            </w:pPr>
+          </w:p>
+        </w:tc>
+        <w:tc>
+          <w:tcPr>
+            <w:tcW w:w="0" w:type="auto"/>
+            <w:hideMark/>
+          </w:tcPr>
+          <w:p>
+            <w:pPr>
+              <w:spacing w:after="160" w:line="259" w:lineRule="auto"/>
+              <w:rPr>
+                <w:lang w:val="en-ID"/>
+              </w:rPr>
+            </w:pPr>
+          </w:p>
+        </w:tc>
+      </w:tr>
+      <w:tr>
+        <w:tc>
+          <w:tcPr>
+            <w:tcW w:w="0" w:type="auto"/>
+            <w:hideMark/>
+          </w:tcPr>
+          <w:p>
+            <w:pPr>
+              <w:spacing w:after="160" w:line="259" w:lineRule="auto"/>
+              <w:rPr>
+                <w:lang w:val="en-ID"/>
+              </w:rPr>
+            </w:pPr>
+          </w:p>
+        </w:tc>
+        <w:tc>
+          <w:tcPr>
+            <w:tcW w:w="0" w:type="auto"/>
+            <w:hideMark/>
+          </w:tcPr>
+          <w:p>
+            <w:pPr>
+              <w:spacing w:after="160" w:line="259" w:lineRule="auto"/>
+              <w:rPr>
+                <w:lang w:val="en-ID"/>
+              </w:rPr>
+            </w:pPr>
+          </w:p>
+        </w:tc>
+        <w:tc>
+          <w:tcPr>
+            <w:tcW w:w="0" w:type="auto"/>
+            <w:hideMark/>
+          </w:tcPr>
+          <w:p>
+            <w:pPr>
+              <w:spacing w:after="160" w:line="259" w:lineRule="auto"/>
+              <w:rPr>
+                <w:lang w:val="en-ID"/>
+              </w:rPr>
+            </w:pPr>
+            <w:r>
+              <w:rPr>
+                <w:lang w:val="en-ID"/>
+              </w:rPr>
+              <w:t xml:space="preserve">2. </w:t>
+            </w:r>
+            <w:proofErr w:type="spellStart"/>
+            <w:r>
+              <w:rPr>
+                <w:lang w:val="en-ID"/>
+              </w:rPr>
+              <w:t>Menampilkan</w:t>
+            </w:r>
+            <w:proofErr w:type="spellEnd"/>
+            <w:r>
+              <w:rPr>
+                <w:lang w:val="en-ID"/>
+              </w:rPr>
+              <w:t xml:space="preserve"> daftar </w:t>
+            </w:r>
+            <w:proofErr w:type="spellStart"/>
+            <w:r>
+              <w:rPr>
+                <w:lang w:val="en-ID"/>
+              </w:rPr>
+              <w:t>barang</w:t>
+            </w:r>
+            <w:proofErr w:type="spellEnd"/>
+            <w:r>
+              <w:rPr>
+                <w:lang w:val="en-ID"/>
+              </w:rPr>
+              <w:t xml:space="preserve"> yang </w:t>
+            </w:r>
+            <w:proofErr w:type="spellStart"/>
+            <w:r>
+              <w:rPr>
+                <w:lang w:val="en-ID"/>
+              </w:rPr>
+              <w:t>tersedia</w:t>
+            </w:r>
+            <w:proofErr w:type="spellEnd"/>
+            <w:r>
+              <w:rPr>
+                <w:lang w:val="en-ID"/>
+              </w:rPr>
+              <w:t xml:space="preserve"> (</w:t>
+            </w:r>
+            <w:proofErr w:type="spellStart"/>
+            <w:r>
+              <w:rPr>
+                <w:lang w:val="en-ID"/>
+              </w:rPr>
+              <w:t>nama_barang</w:t>
+            </w:r>
+            <w:proofErr w:type="spellEnd"/>
+            <w:r>
+              <w:rPr>
+                <w:lang w:val="en-ID"/>
+              </w:rPr>
+              <w:t xml:space="preserve">, </w:t>
+            </w:r>
+            <w:proofErr w:type="spellStart"/>
+            <w:r>
+              <w:rPr>
+                <w:lang w:val="en-ID"/>
+              </w:rPr>
+              <w:t>jenis_barang</w:t>
+            </w:r>
+            <w:proofErr w:type="spellEnd"/>
+            <w:r>
+              <w:rPr>
+                <w:lang w:val="en-ID"/>
+              </w:rPr>
+              <w:t>)</w:t>
+            </w:r>
+          </w:p>
+        </w:tc>
+      </w:tr>
+      <w:tr>
+        <w:tc>
+          <w:tcPr>
+            <w:tcW w:w="0" w:type="auto"/>
+            <w:hideMark/>
+          </w:tcPr>
+          <w:p>
+            <w:pPr>
+              <w:spacing w:after="160" w:line="259" w:lineRule="auto"/>
+              <w:rPr>
+                <w:lang w:val="en-ID"/>
+              </w:rPr>
+            </w:pPr>
+            <w:r>
+              <w:rPr>
+                <w:lang w:val="en-ID"/>
+              </w:rPr>
+              <w:t xml:space="preserve">3. </w:t>
+            </w:r>
+            <w:proofErr w:type="spellStart"/>
+            <w:r>
+              <w:rPr>
+                <w:lang w:val="en-ID"/>
+              </w:rPr>
+              <w:t>Memilih</w:t>
+            </w:r>
+            <w:proofErr w:type="spellEnd"/>
+            <w:r>
+              <w:rPr>
+                <w:lang w:val="en-ID"/>
+              </w:rPr>
+              <w:t xml:space="preserve"> </w:t>
+            </w:r>
+            <w:proofErr w:type="spellStart"/>
+            <w:r>
+              <w:rPr>
+                <w:lang w:val="en-ID"/>
+              </w:rPr>
+              <w:t>barang</w:t>
+            </w:r>
+            <w:proofErr w:type="spellEnd"/>
+            <w:r>
+              <w:rPr>
+                <w:lang w:val="en-ID"/>
+              </w:rPr>
+              <w:t xml:space="preserve"> yang </w:t>
+            </w:r>
+            <w:proofErr w:type="spellStart"/>
+            <w:r>
+              <w:rPr>
+                <w:lang w:val="en-ID"/>
+              </w:rPr>
+              <w:t>akan</w:t>
+            </w:r>
+            <w:proofErr w:type="spellEnd"/>
+            <w:r>
+              <w:rPr>
+                <w:lang w:val="en-ID"/>
+              </w:rPr>
+              <w:t xml:space="preserve"> </w:t>
+            </w:r>
+            <w:proofErr w:type="spellStart"/>
+            <w:r>
+              <w:rPr>
+                <w:lang w:val="en-ID"/>
+              </w:rPr>
+              <w:t>dipinjam</w:t>
+            </w:r>
+            <w:proofErr w:type="spellEnd"/>
+          </w:p>
+        </w:tc>
+        <w:tc>
+          <w:tcPr>
+            <w:tcW w:w="0" w:type="auto"/>
+            <w:hideMark/>
+          </w:tcPr>
+          <w:p>
+            <w:pPr>
+              <w:spacing w:after="160" w:line="259" w:lineRule="auto"/>
+              <w:rPr>
+                <w:lang w:val="en-ID"/>
+              </w:rPr>
+            </w:pPr>
+          </w:p>
+        </w:tc>
+        <w:tc>
+          <w:tcPr>
+            <w:tcW w:w="0" w:type="auto"/>
+            <w:hideMark/>
+          </w:tcPr>
+          <w:p>
+            <w:pPr>
+              <w:spacing w:after="160" w:line="259" w:lineRule="auto"/>
+              <w:rPr>
+                <w:lang w:val="en-ID"/>
+              </w:rPr>
+            </w:pPr>
+          </w:p>
+        </w:tc>
+      </w:tr>
+      <w:tr>
+        <w:tc>
+          <w:tcPr>
+            <w:tcW w:w="0" w:type="auto"/>
+            <w:hideMark/>
+          </w:tcPr>
+          <w:p>
+            <w:pPr>
+              <w:spacing w:after="160" w:line="259" w:lineRule="auto"/>
+              <w:rPr>
+                <w:lang w:val="fi-FI"/>
+              </w:rPr>
+            </w:pPr>
+            <w:r>
+              <w:rPr>
+                <w:lang w:val="fi-FI"/>
+              </w:rPr>
+              <w:t>4. Memasukkan data peminjaman (identitas dan durasi)</w:t>
+            </w:r>
+          </w:p>
+        </w:tc>
+        <w:tc>
+          <w:tcPr>
+            <w:tcW w:w="0" w:type="auto"/>
+            <w:hideMark/>
+          </w:tcPr>
+          <w:p>
+            <w:pPr>
+              <w:spacing w:after="160" w:line="259" w:lineRule="auto"/>
+              <w:rPr>
+                <w:lang w:val="fi-FI"/>
+              </w:rPr>
+            </w:pPr>
+          </w:p>
+        </w:tc>
+        <w:tc>
+          <w:tcPr>
+            <w:tcW w:w="0" w:type="auto"/>
+            <w:hideMark/>
+          </w:tcPr>
+          <w:p>
+            <w:pPr>
+              <w:spacing w:after="160" w:line="259" w:lineRule="auto"/>
+              <w:rPr>
+                <w:lang w:val="fi-FI"/>
+              </w:rPr>
+            </w:pPr>
+          </w:p>
+        </w:tc>
+      </w:tr>
+      <w:tr>
+        <w:tc>
+          <w:tcPr>
+            <w:tcW w:w="0" w:type="auto"/>
+            <w:hideMark/>
+          </w:tcPr>
+          <w:p>
+            <w:pPr>
+              <w:spacing w:after="160" w:line="259" w:lineRule="auto"/>
+              <w:rPr>
+                <w:lang w:val="fi-FI"/>
+              </w:rPr>
+            </w:pPr>
+          </w:p>
+        </w:tc>
+        <w:tc>
+          <w:tcPr>
+            <w:tcW w:w="0" w:type="auto"/>
+            <w:hideMark/>
+          </w:tcPr>
+          <w:p>
+            <w:pPr>
+              <w:spacing w:after="160" w:line="259" w:lineRule="auto"/>
+              <w:rPr>
+                <w:lang w:val="fi-FI"/>
+              </w:rPr>
+            </w:pPr>
+          </w:p>
+        </w:tc>
+        <w:tc>
+          <w:tcPr>
+            <w:tcW w:w="0" w:type="auto"/>
+            <w:hideMark/>
+          </w:tcPr>
+          <w:p>
+            <w:pPr>
+              <w:spacing w:after="160" w:line="259" w:lineRule="auto"/>
+              <w:rPr>
+                <w:lang w:val="en-ID"/>
+              </w:rPr>
+            </w:pPr>
+            <w:r>
+              <w:rPr>
+                <w:lang w:val="en-ID"/>
+              </w:rPr>
+              <w:t xml:space="preserve">5. </w:t>
+            </w:r>
+            <w:proofErr w:type="spellStart"/>
+            <w:r>
+              <w:rPr>
+                <w:lang w:val="en-ID"/>
+              </w:rPr>
+              <w:t>Memvalidasi</w:t>
+            </w:r>
+            <w:proofErr w:type="spellEnd"/>
+            <w:r>
+              <w:rPr>
+                <w:lang w:val="en-ID"/>
+              </w:rPr>
+              <w:t xml:space="preserve"> </w:t>
+            </w:r>
+            <w:proofErr w:type="spellStart"/>
+            <w:r>
+              <w:rPr>
+                <w:lang w:val="en-ID"/>
+              </w:rPr>
+              <w:t>ketersediaan</w:t>
+            </w:r>
+            <w:proofErr w:type="spellEnd"/>
+            <w:r>
+              <w:rPr>
+                <w:lang w:val="en-ID"/>
+              </w:rPr>
+              <w:t xml:space="preserve"> </w:t>
+            </w:r>
+            <w:proofErr w:type="spellStart"/>
+            <w:r>
+              <w:rPr>
+                <w:lang w:val="en-ID"/>
+              </w:rPr>
+              <w:t>barang</w:t>
+            </w:r>
+            <w:proofErr w:type="spellEnd"/>
+            <w:r>
+              <w:rPr>
+                <w:lang w:val="en-ID"/>
+              </w:rPr>
+              <w:t xml:space="preserve"> dan </w:t>
+            </w:r>
+            <w:proofErr w:type="spellStart"/>
+            <w:r>
+              <w:rPr>
+                <w:lang w:val="en-ID"/>
+              </w:rPr>
+              <w:t>kelengkapan</w:t>
+            </w:r>
+            <w:proofErr w:type="spellEnd"/>
+            <w:r>
+              <w:rPr>
+                <w:lang w:val="en-ID"/>
+              </w:rPr>
+              <w:t xml:space="preserve"> data</w:t>
+            </w:r>
+          </w:p>
+        </w:tc>
+      </w:tr>
+      <w:tr>
+        <w:tc>
+          <w:tcPr>
+            <w:tcW w:w="0" w:type="auto"/>
+            <w:hideMark/>
+          </w:tcPr>
+          <w:p>
+            <w:pPr>
+              <w:spacing w:after="160" w:line="259" w:lineRule="auto"/>
+              <w:rPr>
+                <w:lang w:val="en-ID"/>
+              </w:rPr>
+            </w:pPr>
+          </w:p>
+        </w:tc>
+        <w:tc>
+          <w:tcPr>
+            <w:tcW w:w="0" w:type="auto"/>
+            <w:hideMark/>
+          </w:tcPr>
+          <w:p>
+            <w:pPr>
+              <w:spacing w:after="160" w:line="259" w:lineRule="auto"/>
+              <w:rPr>
+                <w:lang w:val="fi-FI"/>
+              </w:rPr>
+            </w:pPr>
+            <w:r>
+              <w:rPr>
+                <w:lang w:val="fi-FI"/>
+              </w:rPr>
+              <w:t>6. Mencatat/konfirmasi data peminjaman ke sistem</w:t>
+            </w:r>
+          </w:p>
+        </w:tc>
+        <w:tc>
+          <w:tcPr>
+            <w:tcW w:w="0" w:type="auto"/>
+            <w:hideMark/>
+          </w:tcPr>
+          <w:p>
+            <w:pPr>
+              <w:spacing w:after="160" w:line="259" w:lineRule="auto"/>
+              <w:rPr>
+                <w:lang w:val="fi-FI"/>
+              </w:rPr>
+            </w:pPr>
+          </w:p>
+        </w:tc>
+      </w:tr>
+      <w:tr>
+        <w:tc>
+          <w:tcPr>
+            <w:tcW w:w="0" w:type="auto"/>
+            <w:hideMark/>
+          </w:tcPr>
+          <w:p>
+            <w:pPr>
+              <w:spacing w:after="160" w:line="259" w:lineRule="auto"/>
+              <w:rPr>
+                <w:lang w:val="fi-FI"/>
+              </w:rPr>
+            </w:pPr>
+          </w:p>
+        </w:tc>
+        <w:tc>
+          <w:tcPr>
+            <w:tcW w:w="0" w:type="auto"/>
+            <w:hideMark/>
+          </w:tcPr>
+          <w:p>
+            <w:pPr>
+              <w:spacing w:after="160" w:line="259" w:lineRule="auto"/>
+              <w:rPr>
+                <w:lang w:val="fi-FI"/>
+              </w:rPr>
+            </w:pPr>
+          </w:p>
+        </w:tc>
+        <w:tc>
+          <w:tcPr>
+            <w:tcW w:w="0" w:type="auto"/>
+            <w:hideMark/>
+          </w:tcPr>
+          <w:p>
+            <w:pPr>
+              <w:spacing w:after="160" w:line="259" w:lineRule="auto"/>
+              <w:rPr>
+                <w:lang w:val="en-ID"/>
+              </w:rPr>
+            </w:pPr>
+            <w:r>
+              <w:rPr>
+                <w:lang w:val="en-ID"/>
+              </w:rPr>
+              <w:t xml:space="preserve">7. </w:t>
+            </w:r>
+            <w:proofErr w:type="spellStart"/>
+            <w:r>
+              <w:rPr>
+                <w:lang w:val="en-ID"/>
+              </w:rPr>
+              <w:t>Menyimpan</w:t>
+            </w:r>
+            <w:proofErr w:type="spellEnd"/>
+            <w:r>
+              <w:rPr>
+                <w:lang w:val="en-ID"/>
+              </w:rPr>
+              <w:t xml:space="preserve"> data </w:t>
+            </w:r>
+            <w:proofErr w:type="spellStart"/>
+            <w:r>
+              <w:rPr>
+                <w:lang w:val="en-ID"/>
+              </w:rPr>
+              <w:t>ke</w:t>
+            </w:r>
+            <w:proofErr w:type="spellEnd"/>
+            <w:r>
+              <w:rPr>
+                <w:lang w:val="en-ID"/>
+              </w:rPr>
+              <w:t xml:space="preserve"> </w:t>
+            </w:r>
+            <w:proofErr w:type="spellStart"/>
+            <w:r>
+              <w:rPr>
+                <w:lang w:val="en-ID"/>
+              </w:rPr>
+              <w:t>tabel</w:t>
+            </w:r>
+            <w:proofErr w:type="spellEnd"/>
+            <w:r>
+              <w:rPr>
+                <w:lang w:val="en-ID"/>
+              </w:rPr>
+              <w:t xml:space="preserve"> </w:t>
+            </w:r>
+            <w:proofErr w:type="spellStart"/>
+            <w:r>
+              <w:rPr>
+                <w:lang w:val="en-ID"/>
+              </w:rPr>
+              <w:t>Peminjaman</w:t>
+            </w:r>
+            <w:proofErr w:type="spellEnd"/>
+            <w:r>
+              <w:rPr>
+                <w:lang w:val="en-ID"/>
+              </w:rPr>
+              <w:t xml:space="preserve"> (ID, </w:t>
+            </w:r>
+            <w:proofErr w:type="spellStart"/>
+            <w:r>
+              <w:rPr>
+                <w:lang w:val="en-ID"/>
+              </w:rPr>
+              <w:t>Tanggal</w:t>
+            </w:r>
+            <w:proofErr w:type="spellEnd"/>
+            <w:r>
+              <w:rPr>
+                <w:lang w:val="en-ID"/>
+              </w:rPr>
+              <w:t xml:space="preserve"> </w:t>
+            </w:r>
+            <w:proofErr w:type="spellStart"/>
+            <w:r>
+              <w:rPr>
+                <w:lang w:val="en-ID"/>
+              </w:rPr>
+              <w:t>Pinjam</w:t>
+            </w:r>
+            <w:proofErr w:type="spellEnd"/>
+            <w:r>
+              <w:rPr>
+                <w:lang w:val="en-ID"/>
+              </w:rPr>
+              <w:t xml:space="preserve">, </w:t>
+            </w:r>
+            <w:proofErr w:type="spellStart"/>
+            <w:r>
+              <w:rPr>
+                <w:lang w:val="en-ID"/>
+              </w:rPr>
+              <w:t>Tenggat</w:t>
+            </w:r>
+            <w:proofErr w:type="spellEnd"/>
+            <w:r>
+              <w:rPr>
+                <w:lang w:val="en-ID"/>
+              </w:rPr>
+              <w:t>)</w:t>
+            </w:r>
+          </w:p>
+        </w:tc>
+      </w:tr>
+      <w:tr>
+        <w:tc>
+          <w:tcPr>
+            <w:tcW w:w="0" w:type="auto"/>
+            <w:hideMark/>
+          </w:tcPr>
+          <w:p>
+            <w:pPr>
+              <w:spacing w:after="160" w:line="259" w:lineRule="auto"/>
+              <w:rPr>
+                <w:lang w:val="en-ID"/>
+              </w:rPr>
+            </w:pPr>
+          </w:p>
+        </w:tc>
+        <w:tc>
+          <w:tcPr>
+            <w:tcW w:w="0" w:type="auto"/>
+            <w:hideMark/>
+          </w:tcPr>
+          <w:p>
+            <w:pPr>
+              <w:spacing w:after="160" w:line="259" w:lineRule="auto"/>
+              <w:rPr>
+                <w:lang w:val="en-ID"/>
+              </w:rPr>
+            </w:pPr>
+          </w:p>
+        </w:tc>
+        <w:tc>
+          <w:tcPr>
+            <w:tcW w:w="0" w:type="auto"/>
+            <w:hideMark/>
+          </w:tcPr>
+          <w:p>
+            <w:pPr>
+              <w:spacing w:after="160" w:line="259" w:lineRule="auto"/>
+              <w:rPr>
+                <w:lang w:val="en-ID"/>
+              </w:rPr>
+            </w:pPr>
+            <w:r>
+              <w:rPr>
+                <w:lang w:val="en-ID"/>
+              </w:rPr>
+              <w:t xml:space="preserve">8. </w:t>
+            </w:r>
+            <w:proofErr w:type="spellStart"/>
+            <w:r>
+              <w:rPr>
+                <w:lang w:val="en-ID"/>
+              </w:rPr>
+              <w:t>Menampilkan</w:t>
+            </w:r>
+            <w:proofErr w:type="spellEnd"/>
+            <w:r>
+              <w:rPr>
+                <w:lang w:val="en-ID"/>
+              </w:rPr>
+              <w:t xml:space="preserve"> </w:t>
+            </w:r>
+            <w:proofErr w:type="spellStart"/>
+            <w:r>
+              <w:rPr>
+                <w:lang w:val="en-ID"/>
+              </w:rPr>
+              <w:t>notifikasi</w:t>
+            </w:r>
+            <w:proofErr w:type="spellEnd"/>
+            <w:r>
+              <w:rPr>
+                <w:lang w:val="en-ID"/>
+              </w:rPr>
+              <w:t xml:space="preserve"> </w:t>
+            </w:r>
+            <w:proofErr w:type="spellStart"/>
+            <w:r>
+              <w:rPr>
+                <w:lang w:val="en-ID"/>
+              </w:rPr>
+              <w:t>bahwa</w:t>
+            </w:r>
+            <w:proofErr w:type="spellEnd"/>
+            <w:r>
+              <w:rPr>
+                <w:lang w:val="en-ID"/>
+              </w:rPr>
+              <w:t xml:space="preserve"> </w:t>
+            </w:r>
+            <w:proofErr w:type="spellStart"/>
+            <w:r>
+              <w:rPr>
+                <w:lang w:val="en-ID"/>
+              </w:rPr>
+              <w:t>peminjaman</w:t>
+            </w:r>
+            <w:proofErr w:type="spellEnd"/>
+            <w:r>
+              <w:rPr>
+                <w:lang w:val="en-ID"/>
+              </w:rPr>
+              <w:t xml:space="preserve"> </w:t>
+            </w:r>
+            <w:proofErr w:type="spellStart"/>
+            <w:r>
+              <w:rPr>
+                <w:lang w:val="en-ID"/>
+              </w:rPr>
+              <w:t>berhasil</w:t>
+            </w:r>
+            <w:proofErr w:type="spellEnd"/>
+            <w:r>
+              <w:rPr>
+                <w:lang w:val="en-ID"/>
+              </w:rPr>
+              <w:t xml:space="preserve"> </w:t>
+            </w:r>
+            <w:proofErr w:type="spellStart"/>
+            <w:r>
+              <w:rPr>
+                <w:lang w:val="en-ID"/>
+              </w:rPr>
+              <w:t>dicatat</w:t>
+            </w:r>
+            <w:proofErr w:type="spellEnd"/>
+          </w:p>
+        </w:tc>
+      </w:tr>
+    </w:tbl>
+    <w:p>
+      <w:pPr>
+        <w:rPr>
+          <w:lang w:val="en-ID"/>
+        </w:rPr>
+      </w:pPr>
     </w:p>
     <w:p>
       <w:pPr>
@@ -2863,44 +4170,50 @@
       <w:bookmarkStart w:id="11" w:name="_9w4d6vqz3ds3" w:colFirst="0" w:colLast="0"/>
       <w:bookmarkEnd w:id="11"/>
       <w:r>
+        <w:lastRenderedPageBreak/>
         <w:t>3.3 Class Diagram</w:t>
       </w:r>
     </w:p>
     <w:p>
-      <w:r>
-        <w:t>&lt;&lt;</w:t>
-      </w:r>
-      <w:proofErr w:type="spellStart"/>
-      <w:r>
-        <w:t>Gambarkan</w:t>
-      </w:r>
-      <w:proofErr w:type="spellEnd"/>
-      <w:r>
-        <w:t xml:space="preserve"> class diagram </w:t>
-      </w:r>
-      <w:proofErr w:type="spellStart"/>
-      <w:r>
-        <w:t>dari</w:t>
-      </w:r>
-      <w:proofErr w:type="spellEnd"/>
-      <w:r>
-        <w:t xml:space="preserve"> PL yang </w:t>
-      </w:r>
-      <w:proofErr w:type="spellStart"/>
-      <w:r>
-        <w:t>akan</w:t>
-      </w:r>
-      <w:proofErr w:type="spellEnd"/>
-      <w:r>
-        <w:t xml:space="preserve"> </w:t>
-      </w:r>
-      <w:proofErr w:type="spellStart"/>
-      <w:r>
-        <w:t>dibangun</w:t>
-      </w:r>
-      <w:proofErr w:type="spellEnd"/>
-      <w:r>
-        <w:t>.&gt;&gt;</w:t>
+      <w:pPr>
+        <w:jc w:val="center"/>
+      </w:pPr>
+      <w:r>
+        <w:drawing>
+          <wp:inline distT="0" distB="0" distL="0" distR="0" wp14:anchorId="45F83B37" wp14:editId="6EB794D2">
+            <wp:extent cx="4910544" cy="4418965"/>
+            <wp:effectExtent l="0" t="0" r="4445" b="635"/>
+            <wp:docPr id="201565590" name="Picture 1"/>
+            <wp:cNvGraphicFramePr>
+              <a:graphicFrameLocks xmlns:a="http://schemas.openxmlformats.org/drawingml/2006/main" noChangeAspect="1"/>
+            </wp:cNvGraphicFramePr>
+            <a:graphic xmlns:a="http://schemas.openxmlformats.org/drawingml/2006/main">
+              <a:graphicData uri="http://schemas.openxmlformats.org/drawingml/2006/picture">
+                <pic:pic xmlns:pic="http://schemas.openxmlformats.org/drawingml/2006/picture">
+                  <pic:nvPicPr>
+                    <pic:cNvPr id="201565590" name=""/>
+                    <pic:cNvPicPr/>
+                  </pic:nvPicPr>
+                  <pic:blipFill>
+                    <a:blip r:embed="rId6"/>
+                    <a:stretch>
+                      <a:fillRect/>
+                    </a:stretch>
+                  </pic:blipFill>
+                  <pic:spPr>
+                    <a:xfrm>
+                      <a:off x="0" y="0"/>
+                      <a:ext cx="4913888" cy="4421974"/>
+                    </a:xfrm>
+                    <a:prstGeom prst="rect">
+                      <a:avLst/>
+                    </a:prstGeom>
+                  </pic:spPr>
+                </pic:pic>
+              </a:graphicData>
+            </a:graphic>
+          </wp:inline>
+        </w:drawing>
       </w:r>
     </w:p>
     <w:p>
@@ -3978,6 +5291,155 @@
     </w:lvl>
   </w:abstractNum>
   <w:abstractNum w:abstractNumId="3" w15:restartNumberingAfterBreak="0">
+    <w:nsid w:val="2F7432F4"/>
+    <w:multiLevelType w:val="multilevel"/>
+    <w:tmpl w:val="02F61AFA"/>
+    <w:lvl w:ilvl="0">
+      <w:start w:val="1"/>
+      <w:numFmt w:val="bullet"/>
+      <w:lvlText w:val=""/>
+      <w:lvlJc w:val="left"/>
+      <w:pPr>
+        <w:tabs>
+          <w:tab w:val="num" w:pos="720"/>
+        </w:tabs>
+        <w:ind w:left="720" w:hanging="360"/>
+      </w:pPr>
+      <w:rPr>
+        <w:rFonts w:ascii="Symbol" w:hAnsi="Symbol" w:hint="default"/>
+        <w:sz w:val="20"/>
+      </w:rPr>
+    </w:lvl>
+    <w:lvl w:ilvl="1" w:tentative="1">
+      <w:start w:val="1"/>
+      <w:numFmt w:val="bullet"/>
+      <w:lvlText w:val="o"/>
+      <w:lvlJc w:val="left"/>
+      <w:pPr>
+        <w:tabs>
+          <w:tab w:val="num" w:pos="1440"/>
+        </w:tabs>
+        <w:ind w:left="1440" w:hanging="360"/>
+      </w:pPr>
+      <w:rPr>
+        <w:rFonts w:ascii="Courier New" w:hAnsi="Courier New" w:hint="default"/>
+        <w:sz w:val="20"/>
+      </w:rPr>
+    </w:lvl>
+    <w:lvl w:ilvl="2" w:tentative="1">
+      <w:start w:val="1"/>
+      <w:numFmt w:val="bullet"/>
+      <w:lvlText w:val=""/>
+      <w:lvlJc w:val="left"/>
+      <w:pPr>
+        <w:tabs>
+          <w:tab w:val="num" w:pos="2160"/>
+        </w:tabs>
+        <w:ind w:left="2160" w:hanging="360"/>
+      </w:pPr>
+      <w:rPr>
+        <w:rFonts w:ascii="Wingdings" w:hAnsi="Wingdings" w:hint="default"/>
+        <w:sz w:val="20"/>
+      </w:rPr>
+    </w:lvl>
+    <w:lvl w:ilvl="3" w:tentative="1">
+      <w:start w:val="1"/>
+      <w:numFmt w:val="bullet"/>
+      <w:lvlText w:val=""/>
+      <w:lvlJc w:val="left"/>
+      <w:pPr>
+        <w:tabs>
+          <w:tab w:val="num" w:pos="2880"/>
+        </w:tabs>
+        <w:ind w:left="2880" w:hanging="360"/>
+      </w:pPr>
+      <w:rPr>
+        <w:rFonts w:ascii="Wingdings" w:hAnsi="Wingdings" w:hint="default"/>
+        <w:sz w:val="20"/>
+      </w:rPr>
+    </w:lvl>
+    <w:lvl w:ilvl="4" w:tentative="1">
+      <w:start w:val="1"/>
+      <w:numFmt w:val="bullet"/>
+      <w:lvlText w:val=""/>
+      <w:lvlJc w:val="left"/>
+      <w:pPr>
+        <w:tabs>
+          <w:tab w:val="num" w:pos="3600"/>
+        </w:tabs>
+        <w:ind w:left="3600" w:hanging="360"/>
+      </w:pPr>
+      <w:rPr>
+        <w:rFonts w:ascii="Wingdings" w:hAnsi="Wingdings" w:hint="default"/>
+        <w:sz w:val="20"/>
+      </w:rPr>
+    </w:lvl>
+    <w:lvl w:ilvl="5" w:tentative="1">
+      <w:start w:val="1"/>
+      <w:numFmt w:val="bullet"/>
+      <w:lvlText w:val=""/>
+      <w:lvlJc w:val="left"/>
+      <w:pPr>
+        <w:tabs>
+          <w:tab w:val="num" w:pos="4320"/>
+        </w:tabs>
+        <w:ind w:left="4320" w:hanging="360"/>
+      </w:pPr>
+      <w:rPr>
+        <w:rFonts w:ascii="Wingdings" w:hAnsi="Wingdings" w:hint="default"/>
+        <w:sz w:val="20"/>
+      </w:rPr>
+    </w:lvl>
+    <w:lvl w:ilvl="6" w:tentative="1">
+      <w:start w:val="1"/>
+      <w:numFmt w:val="bullet"/>
+      <w:lvlText w:val=""/>
+      <w:lvlJc w:val="left"/>
+      <w:pPr>
+        <w:tabs>
+          <w:tab w:val="num" w:pos="5040"/>
+        </w:tabs>
+        <w:ind w:left="5040" w:hanging="360"/>
+      </w:pPr>
+      <w:rPr>
+        <w:rFonts w:ascii="Wingdings" w:hAnsi="Wingdings" w:hint="default"/>
+        <w:sz w:val="20"/>
+      </w:rPr>
+    </w:lvl>
+    <w:lvl w:ilvl="7" w:tentative="1">
+      <w:start w:val="1"/>
+      <w:numFmt w:val="bullet"/>
+      <w:lvlText w:val=""/>
+      <w:lvlJc w:val="left"/>
+      <w:pPr>
+        <w:tabs>
+          <w:tab w:val="num" w:pos="5760"/>
+        </w:tabs>
+        <w:ind w:left="5760" w:hanging="360"/>
+      </w:pPr>
+      <w:rPr>
+        <w:rFonts w:ascii="Wingdings" w:hAnsi="Wingdings" w:hint="default"/>
+        <w:sz w:val="20"/>
+      </w:rPr>
+    </w:lvl>
+    <w:lvl w:ilvl="8" w:tentative="1">
+      <w:start w:val="1"/>
+      <w:numFmt w:val="bullet"/>
+      <w:lvlText w:val=""/>
+      <w:lvlJc w:val="left"/>
+      <w:pPr>
+        <w:tabs>
+          <w:tab w:val="num" w:pos="6480"/>
+        </w:tabs>
+        <w:ind w:left="6480" w:hanging="360"/>
+      </w:pPr>
+      <w:rPr>
+        <w:rFonts w:ascii="Wingdings" w:hAnsi="Wingdings" w:hint="default"/>
+        <w:sz w:val="20"/>
+      </w:rPr>
+    </w:lvl>
+  </w:abstractNum>
+  <w:abstractNum w:abstractNumId="4" w15:restartNumberingAfterBreak="0">
     <w:nsid w:val="7FE67BF4"/>
     <w:multiLevelType w:val="hybridMultilevel"/>
     <w:tmpl w:val="0C8E1930"/>
@@ -4095,13 +5557,16 @@
     <w:abstractNumId w:val="2"/>
   </w:num>
   <w:num w:numId="2" w16cid:durableId="1964378982">
-    <w:abstractNumId w:val="3"/>
+    <w:abstractNumId w:val="4"/>
   </w:num>
   <w:num w:numId="3" w16cid:durableId="660736513">
     <w:abstractNumId w:val="0"/>
   </w:num>
   <w:num w:numId="4" w16cid:durableId="313609532">
     <w:abstractNumId w:val="1"/>
+  </w:num>
+  <w:num w:numId="5" w16cid:durableId="958758284">
+    <w:abstractNumId w:val="3"/>
   </w:num>
 </w:numbering>
 </file>
@@ -4623,7 +6088,6 @@
   <w:style w:type="character" w:default="1" w:styleId="DefaultParagraphFont">
     <w:name w:val="Default Paragraph Font"/>
     <w:uiPriority w:val="1"/>
-    <w:semiHidden/>
     <w:unhideWhenUsed/>
   </w:style>
   <w:style w:type="table" w:default="1" w:styleId="TableNormal">
@@ -4693,6 +6157,25 @@
       <w:ind w:left="720"/>
       <w:contextualSpacing/>
     </w:pPr>
+  </w:style>
+  <w:style w:type="table" w:styleId="TableGrid">
+    <w:name w:val="Table Grid"/>
+    <w:basedOn w:val="TableNormal"/>
+    <w:uiPriority w:val="39"/>
+    <w:rsid w:val="00BD7897"/>
+    <w:pPr>
+      <w:spacing w:after="0" w:line="240" w:lineRule="auto"/>
+    </w:pPr>
+    <w:tblPr>
+      <w:tblBorders>
+        <w:top w:val="single" w:sz="4" w:space="0" w:color="auto"/>
+        <w:left w:val="single" w:sz="4" w:space="0" w:color="auto"/>
+        <w:bottom w:val="single" w:sz="4" w:space="0" w:color="auto"/>
+        <w:right w:val="single" w:sz="4" w:space="0" w:color="auto"/>
+        <w:insideH w:val="single" w:sz="4" w:space="0" w:color="auto"/>
+        <w:insideV w:val="single" w:sz="4" w:space="0" w:color="auto"/>
+      </w:tblBorders>
+    </w:tblPr>
   </w:style>
 </w:styles>
 </file>

</xml_diff>

<commit_message>
revisi SRS & SDD
</commit_message>
<xml_diff>
--- a/SRS&SDD/SDD_application_management_inventory.docx
+++ b/SRS&SDD/SDD_application_management_inventory.docx
@@ -2802,6 +2802,7 @@
           <w:lang w:val="en-ID"/>
         </w:rPr>
       </w:pPr>
+      <w:bookmarkStart w:id="11" w:name="_Hlk217309791"/>
       <w:proofErr w:type="spellStart"/>
       <w:r>
         <w:rPr>
@@ -2930,7 +2931,19 @@
         <w:rPr>
           <w:lang w:val="fi-FI"/>
         </w:rPr>
-        <w:t xml:space="preserve"> Peminjam dapat melakukan permohonan peminjaman barang yang tersedia di sistem.</w:t>
+        <w:t xml:space="preserve"> Peminjam dapat melakukan </w:t>
+      </w:r>
+      <w:r>
+        <w:rPr>
+          <w:lang w:val="fi-FI"/>
+        </w:rPr>
+        <w:t>peminjaman ke admin untuk meminjam barang</w:t>
+      </w:r>
+      <w:r>
+        <w:rPr>
+          <w:lang w:val="fi-FI"/>
+        </w:rPr>
+        <w:t>.</w:t>
       </w:r>
     </w:p>
     <w:p>
@@ -3015,20 +3028,26 @@
         <w:rPr>
           <w:lang w:val="en-ID"/>
         </w:rPr>
-        <w:t>Peminjam</w:t>
-      </w:r>
-      <w:proofErr w:type="spellEnd"/>
+        <w:t>Pem</w:t>
+      </w:r>
       <w:r>
         <w:rPr>
           <w:lang w:val="en-ID"/>
         </w:rPr>
-        <w:t xml:space="preserve"> </w:t>
-      </w:r>
-      <w:proofErr w:type="spellStart"/>
+        <w:t>injam</w:t>
+      </w:r>
+      <w:proofErr w:type="spellEnd"/>
       <w:r>
         <w:rPr>
           <w:lang w:val="en-ID"/>
         </w:rPr>
+        <w:t xml:space="preserve"> </w:t>
+      </w:r>
+      <w:proofErr w:type="spellStart"/>
+      <w:r>
+        <w:rPr>
+          <w:lang w:val="en-ID"/>
+        </w:rPr>
         <w:t>sudah</w:t>
       </w:r>
       <w:proofErr w:type="spellEnd"/>
@@ -3057,6 +3076,20 @@
         <w:rPr>
           <w:lang w:val="en-ID"/>
         </w:rPr>
+        <w:t>ke</w:t>
+      </w:r>
+      <w:proofErr w:type="spellEnd"/>
+      <w:r>
+        <w:rPr>
+          <w:lang w:val="en-ID"/>
+        </w:rPr>
+        <w:t xml:space="preserve"> </w:t>
+      </w:r>
+      <w:proofErr w:type="spellStart"/>
+      <w:r>
+        <w:rPr>
+          <w:lang w:val="en-ID"/>
+        </w:rPr>
         <w:t>dalam</w:t>
       </w:r>
       <w:proofErr w:type="spellEnd"/>
@@ -3064,56 +3097,56 @@
         <w:rPr>
           <w:lang w:val="en-ID"/>
         </w:rPr>
-        <w:t xml:space="preserve"> </w:t>
+        <w:t xml:space="preserve"> database </w:t>
       </w:r>
       <w:proofErr w:type="spellStart"/>
       <w:r>
         <w:rPr>
           <w:lang w:val="en-ID"/>
         </w:rPr>
-        <w:t>sistem</w:t>
+        <w:t>sebagai</w:t>
       </w:r>
       <w:proofErr w:type="spellEnd"/>
       <w:r>
         <w:rPr>
           <w:lang w:val="en-ID"/>
         </w:rPr>
-        <w:t xml:space="preserve"> (</w:t>
+        <w:t xml:space="preserve"> </w:t>
       </w:r>
       <w:proofErr w:type="spellStart"/>
       <w:r>
         <w:rPr>
           <w:lang w:val="en-ID"/>
         </w:rPr>
-        <w:t>memiliki</w:t>
+        <w:t>konfirmasi</w:t>
       </w:r>
       <w:proofErr w:type="spellEnd"/>
       <w:r>
         <w:rPr>
           <w:lang w:val="en-ID"/>
         </w:rPr>
-        <w:t xml:space="preserve"> </w:t>
+        <w:t xml:space="preserve"> admin </w:t>
       </w:r>
       <w:proofErr w:type="spellStart"/>
       <w:r>
         <w:rPr>
           <w:lang w:val="en-ID"/>
         </w:rPr>
-        <w:t>peminjam_id</w:t>
+        <w:t>apakah</w:t>
       </w:r>
       <w:proofErr w:type="spellEnd"/>
       <w:r>
         <w:rPr>
           <w:lang w:val="en-ID"/>
         </w:rPr>
-        <w:t xml:space="preserve">) dan </w:t>
+        <w:t xml:space="preserve"> </w:t>
       </w:r>
       <w:proofErr w:type="spellStart"/>
       <w:r>
         <w:rPr>
           <w:lang w:val="en-ID"/>
         </w:rPr>
-        <w:t>barang</w:t>
+        <w:t>peminjam</w:t>
       </w:r>
       <w:proofErr w:type="spellEnd"/>
       <w:r>
@@ -3127,7 +3160,7 @@
         <w:rPr>
           <w:lang w:val="en-ID"/>
         </w:rPr>
-        <w:t>tersedia</w:t>
+        <w:t>tersebut</w:t>
       </w:r>
       <w:proofErr w:type="spellEnd"/>
       <w:r>
@@ -3141,7 +3174,7 @@
         <w:rPr>
           <w:lang w:val="en-ID"/>
         </w:rPr>
-        <w:t>untuk</w:t>
+        <w:t>terdaftar</w:t>
       </w:r>
       <w:proofErr w:type="spellEnd"/>
       <w:r>
@@ -3155,7 +3188,21 @@
         <w:rPr>
           <w:lang w:val="en-ID"/>
         </w:rPr>
-        <w:t>dipinjam</w:t>
+        <w:t>sebagai</w:t>
+      </w:r>
+      <w:proofErr w:type="spellEnd"/>
+      <w:r>
+        <w:rPr>
+          <w:lang w:val="en-ID"/>
+        </w:rPr>
+        <w:t xml:space="preserve"> </w:t>
+      </w:r>
+      <w:proofErr w:type="spellStart"/>
+      <w:r>
+        <w:rPr>
+          <w:lang w:val="en-ID"/>
+        </w:rPr>
+        <w:t>peminjam</w:t>
       </w:r>
       <w:proofErr w:type="spellEnd"/>
       <w:r>
@@ -3291,9 +3338,9 @@
         <w:tblLook w:val="04A0" w:firstRow="1" w:lastRow="0" w:firstColumn="1" w:lastColumn="0" w:noHBand="0" w:noVBand="1"/>
       </w:tblPr>
       <w:tblGrid>
-        <w:gridCol w:w="2783"/>
-        <w:gridCol w:w="3093"/>
-        <w:gridCol w:w="3474"/>
+        <w:gridCol w:w="2213"/>
+        <w:gridCol w:w="3287"/>
+        <w:gridCol w:w="3850"/>
       </w:tblGrid>
       <w:tr>
         <w:tc>
@@ -3371,68 +3418,12 @@
         <w:tc>
           <w:tcPr>
             <w:tcW w:w="0" w:type="auto"/>
-            <w:hideMark/>
           </w:tcPr>
           <w:p>
             <w:pPr>
-              <w:spacing w:after="160" w:line="259" w:lineRule="auto"/>
-              <w:rPr>
-                <w:lang w:val="en-ID"/>
-              </w:rPr>
-            </w:pPr>
-            <w:r>
-              <w:rPr>
-                <w:lang w:val="en-ID"/>
-              </w:rPr>
-              <w:t xml:space="preserve">1. </w:t>
-            </w:r>
-            <w:proofErr w:type="spellStart"/>
-            <w:r>
-              <w:rPr>
-                <w:lang w:val="en-ID"/>
-              </w:rPr>
-              <w:t>Membuka</w:t>
-            </w:r>
-            <w:proofErr w:type="spellEnd"/>
-            <w:r>
-              <w:rPr>
-                <w:lang w:val="en-ID"/>
-              </w:rPr>
-              <w:t xml:space="preserve"> menu </w:t>
-            </w:r>
-            <w:proofErr w:type="spellStart"/>
-            <w:r>
-              <w:rPr>
-                <w:lang w:val="en-ID"/>
-              </w:rPr>
-              <w:t>peminjaman</w:t>
-            </w:r>
-            <w:proofErr w:type="spellEnd"/>
-            <w:r>
-              <w:rPr>
-                <w:lang w:val="en-ID"/>
-              </w:rPr>
-              <w:t xml:space="preserve"> </w:t>
-            </w:r>
-            <w:proofErr w:type="spellStart"/>
-            <w:r>
-              <w:rPr>
-                <w:lang w:val="en-ID"/>
-              </w:rPr>
-              <w:t>barang</w:t>
-            </w:r>
-            <w:proofErr w:type="spellEnd"/>
-          </w:p>
-        </w:tc>
-        <w:tc>
-          <w:tcPr>
-            <w:tcW w:w="0" w:type="auto"/>
-            <w:hideMark/>
-          </w:tcPr>
-          <w:p>
-            <w:pPr>
-              <w:spacing w:after="160" w:line="259" w:lineRule="auto"/>
-              <w:rPr>
+              <w:rPr>
+                <w:b/>
+                <w:bCs/>
                 <w:lang w:val="en-ID"/>
               </w:rPr>
             </w:pPr>
@@ -3441,12 +3432,35 @@
         <w:tc>
           <w:tcPr>
             <w:tcW w:w="0" w:type="auto"/>
-            <w:hideMark/>
           </w:tcPr>
           <w:p>
             <w:pPr>
-              <w:spacing w:after="160" w:line="259" w:lineRule="auto"/>
-              <w:rPr>
+              <w:pStyle w:val="ListParagraph"/>
+              <w:numPr>
+                <w:ilvl w:val="0"/>
+                <w:numId w:val="6"/>
+              </w:numPr>
+              <w:rPr>
+                <w:lang w:val="en-ID"/>
+              </w:rPr>
+            </w:pPr>
+            <w:r>
+              <w:rPr>
+                <w:lang w:val="en-ID"/>
+              </w:rPr>
+              <w:t>Admin login</w:t>
+            </w:r>
+          </w:p>
+        </w:tc>
+        <w:tc>
+          <w:tcPr>
+            <w:tcW w:w="0" w:type="auto"/>
+          </w:tcPr>
+          <w:p>
+            <w:pPr>
+              <w:rPr>
+                <w:b/>
+                <w:bCs/>
                 <w:lang w:val="en-ID"/>
               </w:rPr>
             </w:pPr>
@@ -3466,182 +3480,46 @@
                 <w:lang w:val="en-ID"/>
               </w:rPr>
             </w:pPr>
-          </w:p>
-        </w:tc>
-        <w:tc>
-          <w:tcPr>
-            <w:tcW w:w="0" w:type="auto"/>
-            <w:hideMark/>
-          </w:tcPr>
-          <w:p>
-            <w:pPr>
-              <w:spacing w:after="160" w:line="259" w:lineRule="auto"/>
-              <w:rPr>
-                <w:lang w:val="en-ID"/>
-              </w:rPr>
-            </w:pPr>
-          </w:p>
-        </w:tc>
-        <w:tc>
-          <w:tcPr>
-            <w:tcW w:w="0" w:type="auto"/>
-            <w:hideMark/>
-          </w:tcPr>
-          <w:p>
-            <w:pPr>
-              <w:spacing w:after="160" w:line="259" w:lineRule="auto"/>
-              <w:rPr>
-                <w:lang w:val="en-ID"/>
-              </w:rPr>
-            </w:pPr>
-            <w:r>
-              <w:rPr>
-                <w:lang w:val="en-ID"/>
-              </w:rPr>
-              <w:t xml:space="preserve">2. </w:t>
+            <w:r>
+              <w:rPr>
+                <w:lang w:val="en-ID"/>
+              </w:rPr>
+              <w:t>2</w:t>
+            </w:r>
+            <w:r>
+              <w:rPr>
+                <w:lang w:val="en-ID"/>
+              </w:rPr>
+              <w:t xml:space="preserve">. </w:t>
             </w:r>
             <w:proofErr w:type="spellStart"/>
             <w:r>
               <w:rPr>
                 <w:lang w:val="en-ID"/>
               </w:rPr>
-              <w:t>Menampilkan</w:t>
+              <w:t>datang</w:t>
             </w:r>
             <w:proofErr w:type="spellEnd"/>
             <w:r>
               <w:rPr>
                 <w:lang w:val="en-ID"/>
               </w:rPr>
-              <w:t xml:space="preserve"> daftar </w:t>
+              <w:t xml:space="preserve"> </w:t>
             </w:r>
             <w:proofErr w:type="spellStart"/>
             <w:r>
               <w:rPr>
                 <w:lang w:val="en-ID"/>
               </w:rPr>
-              <w:t>barang</w:t>
+              <w:t>menemui</w:t>
             </w:r>
             <w:proofErr w:type="spellEnd"/>
             <w:r>
               <w:rPr>
                 <w:lang w:val="en-ID"/>
               </w:rPr>
-              <w:t xml:space="preserve"> yang </w:t>
-            </w:r>
-            <w:proofErr w:type="spellStart"/>
-            <w:r>
-              <w:rPr>
-                <w:lang w:val="en-ID"/>
-              </w:rPr>
-              <w:t>tersedia</w:t>
-            </w:r>
-            <w:proofErr w:type="spellEnd"/>
-            <w:r>
-              <w:rPr>
-                <w:lang w:val="en-ID"/>
-              </w:rPr>
-              <w:t xml:space="preserve"> (</w:t>
-            </w:r>
-            <w:proofErr w:type="spellStart"/>
-            <w:r>
-              <w:rPr>
-                <w:lang w:val="en-ID"/>
-              </w:rPr>
-              <w:t>nama_barang</w:t>
-            </w:r>
-            <w:proofErr w:type="spellEnd"/>
-            <w:r>
-              <w:rPr>
-                <w:lang w:val="en-ID"/>
-              </w:rPr>
-              <w:t xml:space="preserve">, </w:t>
-            </w:r>
-            <w:proofErr w:type="spellStart"/>
-            <w:r>
-              <w:rPr>
-                <w:lang w:val="en-ID"/>
-              </w:rPr>
-              <w:t>jenis_barang</w:t>
-            </w:r>
-            <w:proofErr w:type="spellEnd"/>
-            <w:r>
-              <w:rPr>
-                <w:lang w:val="en-ID"/>
-              </w:rPr>
-              <w:t>)</w:t>
-            </w:r>
-          </w:p>
-        </w:tc>
-      </w:tr>
-      <w:tr>
-        <w:tc>
-          <w:tcPr>
-            <w:tcW w:w="0" w:type="auto"/>
-            <w:hideMark/>
-          </w:tcPr>
-          <w:p>
-            <w:pPr>
-              <w:spacing w:after="160" w:line="259" w:lineRule="auto"/>
-              <w:rPr>
-                <w:lang w:val="en-ID"/>
-              </w:rPr>
-            </w:pPr>
-            <w:r>
-              <w:rPr>
-                <w:lang w:val="en-ID"/>
-              </w:rPr>
-              <w:t xml:space="preserve">3. </w:t>
-            </w:r>
-            <w:proofErr w:type="spellStart"/>
-            <w:r>
-              <w:rPr>
-                <w:lang w:val="en-ID"/>
-              </w:rPr>
-              <w:t>Memilih</w:t>
-            </w:r>
-            <w:proofErr w:type="spellEnd"/>
-            <w:r>
-              <w:rPr>
-                <w:lang w:val="en-ID"/>
-              </w:rPr>
-              <w:t xml:space="preserve"> </w:t>
-            </w:r>
-            <w:proofErr w:type="spellStart"/>
-            <w:r>
-              <w:rPr>
-                <w:lang w:val="en-ID"/>
-              </w:rPr>
-              <w:t>barang</w:t>
-            </w:r>
-            <w:proofErr w:type="spellEnd"/>
-            <w:r>
-              <w:rPr>
-                <w:lang w:val="en-ID"/>
-              </w:rPr>
-              <w:t xml:space="preserve"> yang </w:t>
-            </w:r>
-            <w:proofErr w:type="spellStart"/>
-            <w:r>
-              <w:rPr>
-                <w:lang w:val="en-ID"/>
-              </w:rPr>
-              <w:t>akan</w:t>
-            </w:r>
-            <w:proofErr w:type="spellEnd"/>
-            <w:r>
-              <w:rPr>
-                <w:lang w:val="en-ID"/>
-              </w:rPr>
-              <w:t xml:space="preserve"> </w:t>
-            </w:r>
-            <w:proofErr w:type="spellStart"/>
-            <w:r>
-              <w:rPr>
-                <w:lang w:val="en-ID"/>
-              </w:rPr>
-              <w:t>dipinjam</w:t>
-            </w:r>
-            <w:proofErr w:type="spellEnd"/>
+              <w:t xml:space="preserve"> admin</w:t>
+            </w:r>
           </w:p>
         </w:tc>
         <w:tc>
@@ -3683,27 +3561,7 @@
             <w:pPr>
               <w:spacing w:after="160" w:line="259" w:lineRule="auto"/>
               <w:rPr>
-                <w:lang w:val="fi-FI"/>
-              </w:rPr>
-            </w:pPr>
-            <w:r>
-              <w:rPr>
-                <w:lang w:val="fi-FI"/>
-              </w:rPr>
-              <w:t>4. Memasukkan data peminjaman (identitas dan durasi)</w:t>
-            </w:r>
-          </w:p>
-        </w:tc>
-        <w:tc>
-          <w:tcPr>
-            <w:tcW w:w="0" w:type="auto"/>
-            <w:hideMark/>
-          </w:tcPr>
-          <w:p>
-            <w:pPr>
-              <w:spacing w:after="160" w:line="259" w:lineRule="auto"/>
-              <w:rPr>
-                <w:lang w:val="fi-FI"/>
+                <w:lang w:val="en-ID"/>
               </w:rPr>
             </w:pPr>
           </w:p>
@@ -3717,7 +3575,209 @@
             <w:pPr>
               <w:spacing w:after="160" w:line="259" w:lineRule="auto"/>
               <w:rPr>
-                <w:lang w:val="fi-FI"/>
+                <w:lang w:val="en-ID"/>
+              </w:rPr>
+            </w:pPr>
+          </w:p>
+        </w:tc>
+        <w:tc>
+          <w:tcPr>
+            <w:tcW w:w="0" w:type="auto"/>
+            <w:hideMark/>
+          </w:tcPr>
+          <w:p>
+            <w:pPr>
+              <w:spacing w:after="160" w:line="259" w:lineRule="auto"/>
+              <w:rPr>
+                <w:lang w:val="en-ID"/>
+              </w:rPr>
+            </w:pPr>
+            <w:r>
+              <w:rPr>
+                <w:lang w:val="en-ID"/>
+              </w:rPr>
+              <w:t>3</w:t>
+            </w:r>
+            <w:r>
+              <w:rPr>
+                <w:lang w:val="en-ID"/>
+              </w:rPr>
+              <w:t xml:space="preserve">. </w:t>
+            </w:r>
+            <w:proofErr w:type="spellStart"/>
+            <w:r>
+              <w:rPr>
+                <w:lang w:val="en-ID"/>
+              </w:rPr>
+              <w:t>Menampilkan</w:t>
+            </w:r>
+            <w:proofErr w:type="spellEnd"/>
+            <w:r>
+              <w:rPr>
+                <w:lang w:val="en-ID"/>
+              </w:rPr>
+              <w:t xml:space="preserve"> daftar </w:t>
+            </w:r>
+            <w:proofErr w:type="spellStart"/>
+            <w:r>
+              <w:rPr>
+                <w:lang w:val="en-ID"/>
+              </w:rPr>
+              <w:t>barang</w:t>
+            </w:r>
+            <w:proofErr w:type="spellEnd"/>
+            <w:r>
+              <w:rPr>
+                <w:lang w:val="en-ID"/>
+              </w:rPr>
+              <w:t xml:space="preserve"> yang </w:t>
+            </w:r>
+            <w:proofErr w:type="spellStart"/>
+            <w:r>
+              <w:rPr>
+                <w:lang w:val="en-ID"/>
+              </w:rPr>
+              <w:t>tersedia</w:t>
+            </w:r>
+            <w:proofErr w:type="spellEnd"/>
+            <w:r>
+              <w:rPr>
+                <w:lang w:val="en-ID"/>
+              </w:rPr>
+              <w:t xml:space="preserve"> (</w:t>
+            </w:r>
+            <w:proofErr w:type="spellStart"/>
+            <w:r>
+              <w:rPr>
+                <w:lang w:val="en-ID"/>
+              </w:rPr>
+              <w:t>nama_barang</w:t>
+            </w:r>
+            <w:proofErr w:type="spellEnd"/>
+            <w:r>
+              <w:rPr>
+                <w:lang w:val="en-ID"/>
+              </w:rPr>
+              <w:t xml:space="preserve">, </w:t>
+            </w:r>
+            <w:proofErr w:type="spellStart"/>
+            <w:r>
+              <w:rPr>
+                <w:lang w:val="en-ID"/>
+              </w:rPr>
+              <w:t>jenis_barang</w:t>
+            </w:r>
+            <w:proofErr w:type="spellEnd"/>
+            <w:r>
+              <w:rPr>
+                <w:lang w:val="en-ID"/>
+              </w:rPr>
+              <w:t>)</w:t>
+            </w:r>
+          </w:p>
+        </w:tc>
+      </w:tr>
+      <w:tr>
+        <w:tc>
+          <w:tcPr>
+            <w:tcW w:w="0" w:type="auto"/>
+            <w:hideMark/>
+          </w:tcPr>
+          <w:p>
+            <w:pPr>
+              <w:spacing w:after="160" w:line="259" w:lineRule="auto"/>
+              <w:rPr>
+                <w:lang w:val="en-ID"/>
+              </w:rPr>
+            </w:pPr>
+            <w:r>
+              <w:rPr>
+                <w:lang w:val="en-ID"/>
+              </w:rPr>
+              <w:t>4</w:t>
+            </w:r>
+            <w:r>
+              <w:rPr>
+                <w:lang w:val="en-ID"/>
+              </w:rPr>
+              <w:t xml:space="preserve">. </w:t>
+            </w:r>
+            <w:proofErr w:type="spellStart"/>
+            <w:r>
+              <w:rPr>
+                <w:lang w:val="en-ID"/>
+              </w:rPr>
+              <w:t>Memilih</w:t>
+            </w:r>
+            <w:proofErr w:type="spellEnd"/>
+            <w:r>
+              <w:rPr>
+                <w:lang w:val="en-ID"/>
+              </w:rPr>
+              <w:t xml:space="preserve"> </w:t>
+            </w:r>
+            <w:proofErr w:type="spellStart"/>
+            <w:r>
+              <w:rPr>
+                <w:lang w:val="en-ID"/>
+              </w:rPr>
+              <w:t>barang</w:t>
+            </w:r>
+            <w:proofErr w:type="spellEnd"/>
+            <w:r>
+              <w:rPr>
+                <w:lang w:val="en-ID"/>
+              </w:rPr>
+              <w:t xml:space="preserve"> yang </w:t>
+            </w:r>
+            <w:proofErr w:type="spellStart"/>
+            <w:r>
+              <w:rPr>
+                <w:lang w:val="en-ID"/>
+              </w:rPr>
+              <w:t>akan</w:t>
+            </w:r>
+            <w:proofErr w:type="spellEnd"/>
+            <w:r>
+              <w:rPr>
+                <w:lang w:val="en-ID"/>
+              </w:rPr>
+              <w:t xml:space="preserve"> </w:t>
+            </w:r>
+            <w:proofErr w:type="spellStart"/>
+            <w:r>
+              <w:rPr>
+                <w:lang w:val="en-ID"/>
+              </w:rPr>
+              <w:t>dipinjam</w:t>
+            </w:r>
+            <w:proofErr w:type="spellEnd"/>
+          </w:p>
+        </w:tc>
+        <w:tc>
+          <w:tcPr>
+            <w:tcW w:w="0" w:type="auto"/>
+            <w:hideMark/>
+          </w:tcPr>
+          <w:p>
+            <w:pPr>
+              <w:spacing w:after="160" w:line="259" w:lineRule="auto"/>
+              <w:rPr>
+                <w:lang w:val="en-ID"/>
+              </w:rPr>
+            </w:pPr>
+          </w:p>
+        </w:tc>
+        <w:tc>
+          <w:tcPr>
+            <w:tcW w:w="0" w:type="auto"/>
+            <w:hideMark/>
+          </w:tcPr>
+          <w:p>
+            <w:pPr>
+              <w:spacing w:after="160" w:line="259" w:lineRule="auto"/>
+              <w:rPr>
+                <w:lang w:val="en-ID"/>
               </w:rPr>
             </w:pPr>
           </w:p>
@@ -3768,7 +3828,13 @@
               <w:rPr>
                 <w:lang w:val="en-ID"/>
               </w:rPr>
-              <w:t xml:space="preserve">5. </w:t>
+              <w:t>6</w:t>
+            </w:r>
+            <w:r>
+              <w:rPr>
+                <w:lang w:val="en-ID"/>
+              </w:rPr>
+              <w:t xml:space="preserve">. </w:t>
             </w:r>
             <w:proofErr w:type="spellStart"/>
             <w:r>
@@ -4155,6 +4221,7 @@
           </w:p>
         </w:tc>
       </w:tr>
+      <w:bookmarkEnd w:id="11"/>
     </w:tbl>
     <w:p>
       <w:pPr>
@@ -4167,10 +4234,9 @@
       <w:pPr>
         <w:pStyle w:val="Heading2"/>
       </w:pPr>
-      <w:bookmarkStart w:id="11" w:name="_9w4d6vqz3ds3" w:colFirst="0" w:colLast="0"/>
-      <w:bookmarkEnd w:id="11"/>
-      <w:r>
-        <w:lastRenderedPageBreak/>
+      <w:bookmarkStart w:id="12" w:name="_9w4d6vqz3ds3" w:colFirst="0" w:colLast="0"/>
+      <w:bookmarkEnd w:id="12"/>
+      <w:r>
         <w:t>3.3 Class Diagram</w:t>
       </w:r>
     </w:p>
@@ -4220,9 +4286,10 @@
       <w:pPr>
         <w:pStyle w:val="Heading2"/>
       </w:pPr>
-      <w:bookmarkStart w:id="12" w:name="_qvvqj7lvzyy7" w:colFirst="0" w:colLast="0"/>
-      <w:bookmarkEnd w:id="12"/>
-      <w:r>
+      <w:bookmarkStart w:id="13" w:name="_qvvqj7lvzyy7" w:colFirst="0" w:colLast="0"/>
+      <w:bookmarkEnd w:id="13"/>
+      <w:r>
+        <w:lastRenderedPageBreak/>
         <w:t xml:space="preserve">3.3 Sequence </w:t>
       </w:r>
       <w:proofErr w:type="spellStart"/>
@@ -4272,8 +4339,8 @@
       <w:pPr>
         <w:pStyle w:val="Heading2"/>
       </w:pPr>
-      <w:bookmarkStart w:id="13" w:name="_jvlvz15l9ykc" w:colFirst="0" w:colLast="0"/>
-      <w:bookmarkEnd w:id="13"/>
+      <w:bookmarkStart w:id="14" w:name="_jvlvz15l9ykc" w:colFirst="0" w:colLast="0"/>
+      <w:bookmarkEnd w:id="14"/>
       <w:r>
         <w:t>3.3 Activity Diagram</w:t>
       </w:r>
@@ -4319,8 +4386,8 @@
       <w:pPr>
         <w:pStyle w:val="Heading2"/>
       </w:pPr>
-      <w:bookmarkStart w:id="14" w:name="_2kjqdrwsd6md" w:colFirst="0" w:colLast="0"/>
-      <w:bookmarkEnd w:id="14"/>
+      <w:bookmarkStart w:id="15" w:name="_2kjqdrwsd6md" w:colFirst="0" w:colLast="0"/>
+      <w:bookmarkEnd w:id="15"/>
       <w:r>
         <w:t>3.3 State Diagram</w:t>
       </w:r>
@@ -4366,8 +4433,8 @@
       <w:pPr>
         <w:pStyle w:val="Heading2"/>
       </w:pPr>
-      <w:bookmarkStart w:id="15" w:name="_u4fn58hsgnvc" w:colFirst="0" w:colLast="0"/>
-      <w:bookmarkEnd w:id="15"/>
+      <w:bookmarkStart w:id="16" w:name="_u4fn58hsgnvc" w:colFirst="0" w:colLast="0"/>
+      <w:bookmarkEnd w:id="16"/>
       <w:r>
         <w:t>3.3 Deployment Diagram</w:t>
       </w:r>
@@ -4419,8 +4486,8 @@
       <w:pPr>
         <w:pStyle w:val="Heading1"/>
       </w:pPr>
-      <w:bookmarkStart w:id="16" w:name="_r0n98tuphp4v" w:colFirst="0" w:colLast="0"/>
-      <w:bookmarkEnd w:id="16"/>
+      <w:bookmarkStart w:id="17" w:name="_r0n98tuphp4v" w:colFirst="0" w:colLast="0"/>
+      <w:bookmarkEnd w:id="17"/>
       <w:r>
         <w:lastRenderedPageBreak/>
         <w:t>Bab IV Data Design</w:t>
@@ -4460,8 +4527,8 @@
       <w:pPr>
         <w:pStyle w:val="Heading2"/>
       </w:pPr>
-      <w:bookmarkStart w:id="17" w:name="_5ut6yw5cfsi2" w:colFirst="0" w:colLast="0"/>
-      <w:bookmarkEnd w:id="17"/>
+      <w:bookmarkStart w:id="18" w:name="_5ut6yw5cfsi2" w:colFirst="0" w:colLast="0"/>
+      <w:bookmarkEnd w:id="18"/>
       <w:r>
         <w:t>4.1 Logical Design</w:t>
       </w:r>
@@ -4487,8 +4554,8 @@
       <w:pPr>
         <w:pStyle w:val="Heading2"/>
       </w:pPr>
-      <w:bookmarkStart w:id="18" w:name="_pygppbt7owma" w:colFirst="0" w:colLast="0"/>
-      <w:bookmarkEnd w:id="18"/>
+      <w:bookmarkStart w:id="19" w:name="_pygppbt7owma" w:colFirst="0" w:colLast="0"/>
+      <w:bookmarkEnd w:id="19"/>
       <w:r>
         <w:t>4.2 Physical Design</w:t>
       </w:r>
@@ -4576,8 +4643,8 @@
       <w:pPr>
         <w:pStyle w:val="Heading1"/>
       </w:pPr>
-      <w:bookmarkStart w:id="19" w:name="_po77cxpqgdim" w:colFirst="0" w:colLast="0"/>
-      <w:bookmarkEnd w:id="19"/>
+      <w:bookmarkStart w:id="20" w:name="_po77cxpqgdim" w:colFirst="0" w:colLast="0"/>
+      <w:bookmarkEnd w:id="20"/>
       <w:r>
         <w:lastRenderedPageBreak/>
         <w:t>Bab V User Interface Design</w:t>
@@ -4649,8 +4716,8 @@
       <w:pPr>
         <w:pStyle w:val="Heading1"/>
       </w:pPr>
-      <w:bookmarkStart w:id="20" w:name="_anx0f4sdqjdq" w:colFirst="0" w:colLast="0"/>
-      <w:bookmarkEnd w:id="20"/>
+      <w:bookmarkStart w:id="21" w:name="_anx0f4sdqjdq" w:colFirst="0" w:colLast="0"/>
+      <w:bookmarkEnd w:id="21"/>
       <w:r>
         <w:lastRenderedPageBreak/>
         <w:t xml:space="preserve">Bab VI Interface Requirements </w:t>
@@ -4729,8 +4796,8 @@
       <w:pPr>
         <w:pStyle w:val="Heading2"/>
       </w:pPr>
-      <w:bookmarkStart w:id="21" w:name="_76iy1lvw4ij5" w:colFirst="0" w:colLast="0"/>
-      <w:bookmarkEnd w:id="21"/>
+      <w:bookmarkStart w:id="22" w:name="_76iy1lvw4ij5" w:colFirst="0" w:colLast="0"/>
+      <w:bookmarkEnd w:id="22"/>
       <w:r>
         <w:t>4.1 User Interface</w:t>
       </w:r>
@@ -4843,8 +4910,8 @@
       <w:pPr>
         <w:pStyle w:val="Heading2"/>
       </w:pPr>
-      <w:bookmarkStart w:id="22" w:name="_7egoeco6xghi" w:colFirst="0" w:colLast="0"/>
-      <w:bookmarkEnd w:id="22"/>
+      <w:bookmarkStart w:id="23" w:name="_7egoeco6xghi" w:colFirst="0" w:colLast="0"/>
+      <w:bookmarkEnd w:id="23"/>
       <w:r>
         <w:t>4.2 Hardware Interface</w:t>
       </w:r>
@@ -4914,8 +4981,8 @@
       <w:pPr>
         <w:pStyle w:val="Heading2"/>
       </w:pPr>
-      <w:bookmarkStart w:id="23" w:name="_llgjq9orr57r" w:colFirst="0" w:colLast="0"/>
-      <w:bookmarkEnd w:id="23"/>
+      <w:bookmarkStart w:id="24" w:name="_llgjq9orr57r" w:colFirst="0" w:colLast="0"/>
+      <w:bookmarkEnd w:id="24"/>
       <w:r>
         <w:t>4.3 Software Interface</w:t>
       </w:r>
@@ -4940,8 +5007,8 @@
           <w:lang w:val="fi-FI"/>
         </w:rPr>
       </w:pPr>
-      <w:bookmarkStart w:id="24" w:name="_lll742e60ee9" w:colFirst="0" w:colLast="0"/>
-      <w:bookmarkEnd w:id="24"/>
+      <w:bookmarkStart w:id="25" w:name="_lll742e60ee9" w:colFirst="0" w:colLast="0"/>
+      <w:bookmarkEnd w:id="25"/>
       <w:r>
         <w:rPr>
           <w:lang w:val="fi-FI"/>
@@ -5440,6 +5507,95 @@
     </w:lvl>
   </w:abstractNum>
   <w:abstractNum w:abstractNumId="4" w15:restartNumberingAfterBreak="0">
+    <w:nsid w:val="5C7F396D"/>
+    <w:multiLevelType w:val="hybridMultilevel"/>
+    <w:tmpl w:val="373A295E"/>
+    <w:lvl w:ilvl="0" w:tplc="3809000F">
+      <w:start w:val="1"/>
+      <w:numFmt w:val="decimal"/>
+      <w:lvlText w:val="%1."/>
+      <w:lvlJc w:val="left"/>
+      <w:pPr>
+        <w:ind w:left="720" w:hanging="360"/>
+      </w:pPr>
+      <w:rPr>
+        <w:rFonts w:hint="default"/>
+      </w:rPr>
+    </w:lvl>
+    <w:lvl w:ilvl="1" w:tplc="38090019" w:tentative="1">
+      <w:start w:val="1"/>
+      <w:numFmt w:val="lowerLetter"/>
+      <w:lvlText w:val="%2."/>
+      <w:lvlJc w:val="left"/>
+      <w:pPr>
+        <w:ind w:left="1440" w:hanging="360"/>
+      </w:pPr>
+    </w:lvl>
+    <w:lvl w:ilvl="2" w:tplc="3809001B" w:tentative="1">
+      <w:start w:val="1"/>
+      <w:numFmt w:val="lowerRoman"/>
+      <w:lvlText w:val="%3."/>
+      <w:lvlJc w:val="right"/>
+      <w:pPr>
+        <w:ind w:left="2160" w:hanging="180"/>
+      </w:pPr>
+    </w:lvl>
+    <w:lvl w:ilvl="3" w:tplc="3809000F" w:tentative="1">
+      <w:start w:val="1"/>
+      <w:numFmt w:val="decimal"/>
+      <w:lvlText w:val="%4."/>
+      <w:lvlJc w:val="left"/>
+      <w:pPr>
+        <w:ind w:left="2880" w:hanging="360"/>
+      </w:pPr>
+    </w:lvl>
+    <w:lvl w:ilvl="4" w:tplc="38090019" w:tentative="1">
+      <w:start w:val="1"/>
+      <w:numFmt w:val="lowerLetter"/>
+      <w:lvlText w:val="%5."/>
+      <w:lvlJc w:val="left"/>
+      <w:pPr>
+        <w:ind w:left="3600" w:hanging="360"/>
+      </w:pPr>
+    </w:lvl>
+    <w:lvl w:ilvl="5" w:tplc="3809001B" w:tentative="1">
+      <w:start w:val="1"/>
+      <w:numFmt w:val="lowerRoman"/>
+      <w:lvlText w:val="%6."/>
+      <w:lvlJc w:val="right"/>
+      <w:pPr>
+        <w:ind w:left="4320" w:hanging="180"/>
+      </w:pPr>
+    </w:lvl>
+    <w:lvl w:ilvl="6" w:tplc="3809000F" w:tentative="1">
+      <w:start w:val="1"/>
+      <w:numFmt w:val="decimal"/>
+      <w:lvlText w:val="%7."/>
+      <w:lvlJc w:val="left"/>
+      <w:pPr>
+        <w:ind w:left="5040" w:hanging="360"/>
+      </w:pPr>
+    </w:lvl>
+    <w:lvl w:ilvl="7" w:tplc="38090019" w:tentative="1">
+      <w:start w:val="1"/>
+      <w:numFmt w:val="lowerLetter"/>
+      <w:lvlText w:val="%8."/>
+      <w:lvlJc w:val="left"/>
+      <w:pPr>
+        <w:ind w:left="5760" w:hanging="360"/>
+      </w:pPr>
+    </w:lvl>
+    <w:lvl w:ilvl="8" w:tplc="3809001B" w:tentative="1">
+      <w:start w:val="1"/>
+      <w:numFmt w:val="lowerRoman"/>
+      <w:lvlText w:val="%9."/>
+      <w:lvlJc w:val="right"/>
+      <w:pPr>
+        <w:ind w:left="6480" w:hanging="180"/>
+      </w:pPr>
+    </w:lvl>
+  </w:abstractNum>
+  <w:abstractNum w:abstractNumId="5" w15:restartNumberingAfterBreak="0">
     <w:nsid w:val="7FE67BF4"/>
     <w:multiLevelType w:val="hybridMultilevel"/>
     <w:tmpl w:val="0C8E1930"/>
@@ -5557,7 +5713,7 @@
     <w:abstractNumId w:val="2"/>
   </w:num>
   <w:num w:numId="2" w16cid:durableId="1964378982">
-    <w:abstractNumId w:val="4"/>
+    <w:abstractNumId w:val="5"/>
   </w:num>
   <w:num w:numId="3" w16cid:durableId="660736513">
     <w:abstractNumId w:val="0"/>
@@ -5567,6 +5723,9 @@
   </w:num>
   <w:num w:numId="5" w16cid:durableId="958758284">
     <w:abstractNumId w:val="3"/>
+  </w:num>
+  <w:num w:numId="6" w16cid:durableId="1578901886">
+    <w:abstractNumId w:val="4"/>
   </w:num>
 </w:numbering>
 </file>

</xml_diff>